<commit_message>
Documentação atualizada: imagem do projeto
</commit_message>
<xml_diff>
--- a/APPC_ATV1.docx
+++ b/APPC_ATV1.docx
@@ -1244,18 +1244,8 @@
           <w:sz w:val="24"/>
           <w:szCs w:val="24"/>
         </w:rPr>
-        <w:t xml:space="preserve">Definir a restrição do </w:t>
-      </w:r>
-      <w:proofErr w:type="spellStart"/>
-      <w:r>
-        <w:rPr>
-          <w:rFonts w:ascii="Arial" w:eastAsia="Arial" w:hAnsi="Arial" w:cs="Arial"/>
-          <w:sz w:val="24"/>
-          <w:szCs w:val="24"/>
-        </w:rPr>
-        <w:t>while</w:t>
-      </w:r>
-      <w:proofErr w:type="spellEnd"/>
+        <w:t>Definir a restrição do while</w:t>
+      </w:r>
       <w:r>
         <w:rPr>
           <w:rFonts w:ascii="Arial" w:eastAsia="Arial" w:hAnsi="Arial" w:cs="Arial"/>
@@ -1330,51 +1320,15 @@
           <w:sz w:val="24"/>
           <w:szCs w:val="24"/>
         </w:rPr>
-        <w:t xml:space="preserve">as variáveis </w:t>
-      </w:r>
-      <w:proofErr w:type="spellStart"/>
-      <w:r>
-        <w:rPr>
-          <w:rFonts w:ascii="Arial" w:eastAsia="Arial" w:hAnsi="Arial" w:cs="Arial"/>
-          <w:sz w:val="24"/>
-          <w:szCs w:val="24"/>
-        </w:rPr>
-        <w:t>ult_num</w:t>
-      </w:r>
-      <w:proofErr w:type="spellEnd"/>
-      <w:r>
-        <w:rPr>
-          <w:rFonts w:ascii="Arial" w:eastAsia="Arial" w:hAnsi="Arial" w:cs="Arial"/>
-          <w:sz w:val="24"/>
-          <w:szCs w:val="24"/>
-        </w:rPr>
-        <w:t xml:space="preserve"> (1°), </w:t>
-      </w:r>
-      <w:r>
-        <w:rPr>
-          <w:rFonts w:ascii="Arial" w:eastAsia="Arial" w:hAnsi="Arial" w:cs="Arial"/>
-          <w:sz w:val="24"/>
-          <w:szCs w:val="24"/>
-        </w:rPr>
-        <w:t xml:space="preserve">pen (2°) e </w:t>
-      </w:r>
-      <w:proofErr w:type="spellStart"/>
-      <w:r>
-        <w:rPr>
-          <w:rFonts w:ascii="Arial" w:eastAsia="Arial" w:hAnsi="Arial" w:cs="Arial"/>
-          <w:sz w:val="24"/>
-          <w:szCs w:val="24"/>
-        </w:rPr>
-        <w:t>anti_pen</w:t>
-      </w:r>
-      <w:proofErr w:type="spellEnd"/>
-      <w:r>
-        <w:rPr>
-          <w:rFonts w:ascii="Arial" w:eastAsia="Arial" w:hAnsi="Arial" w:cs="Arial"/>
-          <w:sz w:val="24"/>
-          <w:szCs w:val="24"/>
-        </w:rPr>
-        <w:t xml:space="preserve"> (3°)</w:t>
+        <w:t xml:space="preserve">as variáveis ult_num (1°), </w:t>
+      </w:r>
+      <w:r>
+        <w:rPr>
+          <w:rFonts w:ascii="Arial" w:eastAsia="Arial" w:hAnsi="Arial" w:cs="Arial"/>
+          <w:sz w:val="24"/>
+          <w:szCs w:val="24"/>
+        </w:rPr>
+        <w:t>pen (2°) e anti_pen (3°)</w:t>
       </w:r>
       <w:r>
         <w:rPr>
@@ -1758,25 +1712,7 @@
           <w:sz w:val="24"/>
           <w:szCs w:val="24"/>
         </w:rPr>
-        <w:t xml:space="preserve"> (</w:t>
-      </w:r>
-      <w:proofErr w:type="spellStart"/>
-      <w:r>
-        <w:rPr>
-          <w:rFonts w:ascii="Arial" w:eastAsia="Arial" w:hAnsi="Arial" w:cs="Arial"/>
-          <w:sz w:val="24"/>
-          <w:szCs w:val="24"/>
-        </w:rPr>
-        <w:t>ult_num</w:t>
-      </w:r>
-      <w:proofErr w:type="spellEnd"/>
-      <w:r>
-        <w:rPr>
-          <w:rFonts w:ascii="Arial" w:eastAsia="Arial" w:hAnsi="Arial" w:cs="Arial"/>
-          <w:sz w:val="24"/>
-          <w:szCs w:val="24"/>
-        </w:rPr>
-        <w:t xml:space="preserve">) é </w:t>
+        <w:t xml:space="preserve"> (ult_num) é </w:t>
       </w:r>
       <w:r>
         <w:rPr>
@@ -1841,18 +1777,8 @@
           <w:sz w:val="24"/>
           <w:szCs w:val="24"/>
         </w:rPr>
-        <w:t xml:space="preserve">- Visual Studio </w:t>
-      </w:r>
-      <w:proofErr w:type="spellStart"/>
-      <w:r>
-        <w:rPr>
-          <w:rFonts w:ascii="Arial" w:eastAsia="Arial" w:hAnsi="Arial" w:cs="Arial"/>
-          <w:sz w:val="24"/>
-          <w:szCs w:val="24"/>
-        </w:rPr>
-        <w:t>Code</w:t>
-      </w:r>
-      <w:proofErr w:type="spellEnd"/>
+        <w:t>- Visual Studio Code</w:t>
+      </w:r>
     </w:p>
     <w:p>
       <w:pPr>
@@ -2021,7 +1947,45 @@
         <w:t>MAGEM DO PROJETO FINALIZADO</w:t>
       </w:r>
     </w:p>
-    <w:p/>
+    <w:p>
+      <w:r>
+        <w:drawing>
+          <wp:inline distT="0" distB="0" distL="0" distR="0" wp14:anchorId="40A1718B" wp14:editId="3AE2BBFE">
+            <wp:extent cx="4699591" cy="5125671"/>
+            <wp:effectExtent l="0" t="0" r="6350" b="0"/>
+            <wp:docPr id="1202921744" name="Imagem 1" descr="Texto&#10;&#10;Descrição gerada automaticamente"/>
+            <wp:cNvGraphicFramePr>
+              <a:graphicFrameLocks xmlns:a="http://schemas.openxmlformats.org/drawingml/2006/main" noChangeAspect="1"/>
+            </wp:cNvGraphicFramePr>
+            <a:graphic xmlns:a="http://schemas.openxmlformats.org/drawingml/2006/main">
+              <a:graphicData uri="http://schemas.openxmlformats.org/drawingml/2006/picture">
+                <pic:pic xmlns:pic="http://schemas.openxmlformats.org/drawingml/2006/picture">
+                  <pic:nvPicPr>
+                    <pic:cNvPr id="1202921744" name="Imagem 1" descr="Texto&#10;&#10;Descrição gerada automaticamente"/>
+                    <pic:cNvPicPr/>
+                  </pic:nvPicPr>
+                  <pic:blipFill>
+                    <a:blip r:embed="rId8"/>
+                    <a:stretch>
+                      <a:fillRect/>
+                    </a:stretch>
+                  </pic:blipFill>
+                  <pic:spPr>
+                    <a:xfrm>
+                      <a:off x="0" y="0"/>
+                      <a:ext cx="4706674" cy="5133396"/>
+                    </a:xfrm>
+                    <a:prstGeom prst="rect">
+                      <a:avLst/>
+                    </a:prstGeom>
+                  </pic:spPr>
+                </pic:pic>
+              </a:graphicData>
+            </a:graphic>
+          </wp:inline>
+        </w:drawing>
+      </w:r>
+    </w:p>
     <w:p>
       <w:pPr>
         <w:pStyle w:val="PargrafodaLista"/>
@@ -2043,7 +2007,7 @@
           <w:szCs w:val="24"/>
         </w:rPr>
         <w:drawing>
-          <wp:inline distT="0" distB="0" distL="0" distR="0" wp14:anchorId="5648B44A" wp14:editId="225CA9DD">
+          <wp:inline distT="0" distB="0" distL="0" distR="0" wp14:anchorId="5648B44A" wp14:editId="2752C9E7">
             <wp:extent cx="2773428" cy="3150438"/>
             <wp:effectExtent l="0" t="0" r="8255" b="0"/>
             <wp:docPr id="1800667635" name="Imagem 1" descr="Texto&#10;&#10;Descrição gerada automaticamente"/>
@@ -2058,7 +2022,7 @@
                     <pic:cNvPicPr/>
                   </pic:nvPicPr>
                   <pic:blipFill>
-                    <a:blip r:embed="rId8" cstate="print">
+                    <a:blip r:embed="rId9" cstate="print">
                       <a:extLst>
                         <a:ext uri="{28A0092B-C50C-407E-A947-70E740481C1C}">
                           <a14:useLocalDpi xmlns:a14="http://schemas.microsoft.com/office/drawing/2010/main" val="0"/>
@@ -2135,7 +2099,7 @@
                     <pic:cNvPicPr/>
                   </pic:nvPicPr>
                   <pic:blipFill>
-                    <a:blip r:embed="rId9">
+                    <a:blip r:embed="rId10">
                       <a:extLst>
                         <a:ext uri="{28A0092B-C50C-407E-A947-70E740481C1C}">
                           <a14:useLocalDpi xmlns:a14="http://schemas.microsoft.com/office/drawing/2010/main" val="0"/>
@@ -2184,7 +2148,7 @@
                     <pic:cNvPicPr/>
                   </pic:nvPicPr>
                   <pic:blipFill>
-                    <a:blip r:embed="rId10">
+                    <a:blip r:embed="rId11">
                       <a:extLst>
                         <a:ext uri="{28A0092B-C50C-407E-A947-70E740481C1C}">
                           <a14:useLocalDpi xmlns:a14="http://schemas.microsoft.com/office/drawing/2010/main" val="0"/>
@@ -2233,7 +2197,7 @@
                     <pic:cNvPicPr/>
                   </pic:nvPicPr>
                   <pic:blipFill>
-                    <a:blip r:embed="rId11">
+                    <a:blip r:embed="rId12">
                       <a:extLst>
                         <a:ext uri="{28A0092B-C50C-407E-A947-70E740481C1C}">
                           <a14:useLocalDpi xmlns:a14="http://schemas.microsoft.com/office/drawing/2010/main" val="0"/>
@@ -2282,7 +2246,7 @@
                     <pic:cNvPicPr/>
                   </pic:nvPicPr>
                   <pic:blipFill>
-                    <a:blip r:embed="rId12">
+                    <a:blip r:embed="rId13">
                       <a:extLst>
                         <a:ext uri="{28A0092B-C50C-407E-A947-70E740481C1C}">
                           <a14:useLocalDpi xmlns:a14="http://schemas.microsoft.com/office/drawing/2010/main" val="0"/>
@@ -5050,20 +5014,20 @@
 </file>
 
 <file path=customXml/item1.xml><?xml version="1.0" encoding="utf-8"?>
-<p:properties xmlns:p="http://schemas.microsoft.com/office/2006/metadata/properties" xmlns:xsi="http://www.w3.org/2001/XMLSchema-instance" xmlns:pc="http://schemas.microsoft.com/office/infopath/2007/PartnerControls">
-  <documentManagement>
-    <_activity xmlns="0765a514-c204-4cd7-975c-7d38ca6eeb0b" xsi:nil="true"/>
-  </documentManagement>
-</p:properties>
-</file>
-
-<file path=customXml/item2.xml><?xml version="1.0" encoding="utf-8"?>
 <?mso-contentType ?>
 <FormTemplates xmlns="http://schemas.microsoft.com/sharepoint/v3/contenttype/forms">
   <Display>DocumentLibraryForm</Display>
   <Edit>DocumentLibraryForm</Edit>
   <New>DocumentLibraryForm</New>
 </FormTemplates>
+</file>
+
+<file path=customXml/item2.xml><?xml version="1.0" encoding="utf-8"?>
+<p:properties xmlns:p="http://schemas.microsoft.com/office/2006/metadata/properties" xmlns:xsi="http://www.w3.org/2001/XMLSchema-instance" xmlns:pc="http://schemas.microsoft.com/office/infopath/2007/PartnerControls">
+  <documentManagement>
+    <_activity xmlns="0765a514-c204-4cd7-975c-7d38ca6eeb0b" xsi:nil="true"/>
+  </documentManagement>
+</p:properties>
 </file>
 
 <file path=customXml/item3.xml><?xml version="1.0" encoding="utf-8"?>
@@ -5280,19 +5244,19 @@
 </file>
 
 <file path=customXml/itemProps1.xml><?xml version="1.0" encoding="utf-8"?>
+<ds:datastoreItem xmlns:ds="http://schemas.openxmlformats.org/officeDocument/2006/customXml" ds:itemID="{E683D006-F054-4E0B-B17F-D51C606EB04B}">
+  <ds:schemaRefs>
+    <ds:schemaRef ds:uri="http://schemas.microsoft.com/sharepoint/v3/contenttype/forms"/>
+  </ds:schemaRefs>
+</ds:datastoreItem>
+</file>
+
+<file path=customXml/itemProps2.xml><?xml version="1.0" encoding="utf-8"?>
 <ds:datastoreItem xmlns:ds="http://schemas.openxmlformats.org/officeDocument/2006/customXml" ds:itemID="{E161D2BB-005D-4AAF-848F-0DA3D3D127A9}">
   <ds:schemaRefs>
     <ds:schemaRef ds:uri="http://schemas.microsoft.com/office/2006/metadata/properties"/>
     <ds:schemaRef ds:uri="http://schemas.microsoft.com/office/infopath/2007/PartnerControls"/>
     <ds:schemaRef ds:uri="0765a514-c204-4cd7-975c-7d38ca6eeb0b"/>
-  </ds:schemaRefs>
-</ds:datastoreItem>
-</file>
-
-<file path=customXml/itemProps2.xml><?xml version="1.0" encoding="utf-8"?>
-<ds:datastoreItem xmlns:ds="http://schemas.openxmlformats.org/officeDocument/2006/customXml" ds:itemID="{E683D006-F054-4E0B-B17F-D51C606EB04B}">
-  <ds:schemaRefs>
-    <ds:schemaRef ds:uri="http://schemas.microsoft.com/sharepoint/v3/contenttype/forms"/>
   </ds:schemaRefs>
 </ds:datastoreItem>
 </file>

</xml_diff>